<commit_message>
This is a test version 3
description...
</commit_message>
<xml_diff>
--- a/Add Two Dimensions in Webtrends.docx
+++ b/Add Two Dimensions in Webtrends.docx
@@ -11,6 +11,14 @@
           <w:szCs w:val="36"/>
         </w:rPr>
       </w:pPr>
+      <w:r>
+        <w:rPr>
+          <w:b/>
+          <w:sz w:val="36"/>
+          <w:szCs w:val="36"/>
+        </w:rPr>
+        <w:t>88</w:t>
+      </w:r>
       <w:r>
         <w:rPr>
           <w:b/>
@@ -697,7 +705,7 @@
         <a:sysClr val="windowText" lastClr="000000"/>
       </a:dk1>
       <a:lt1>
-        <a:sysClr val="window" lastClr="FFFFFF"/>
+        <a:sysClr val="window" lastClr="CCE8CF"/>
       </a:lt1>
       <a:dk2>
         <a:srgbClr val="1F497D"/>

</xml_diff>